<commit_message>
Pruebas Unitarias de filtro por tipo de gasolina
Acabadas pruebas unitarias para los métodos de filtrado y el método auxiliar de TipoGasolina
</commit_message>
<xml_diff>
--- a/Docs/Test Plans/Plan de pruebas Filtrar por tipo de gasolina.docx
+++ b/Docs/Test Plans/Plan de pruebas Filtrar por tipo de gasolina.docx
@@ -1,6 +1,6 @@
 
 <file path=word/document.xml><?xml version="1.0" encoding="utf-8"?>
-<w:document xmlns:wpc="http://schemas.microsoft.com/office/word/2010/wordprocessingCanvas" xmlns:cx="http://schemas.microsoft.com/office/drawing/2014/chartex" xmlns:cx1="http://schemas.microsoft.com/office/drawing/2015/9/8/chartex" xmlns:cx2="http://schemas.microsoft.com/office/drawing/2015/10/21/chartex" xmlns:cx3="http://schemas.microsoft.com/office/drawing/2016/5/9/chartex" xmlns:cx4="http://schemas.microsoft.com/office/drawing/2016/5/10/chartex" xmlns:cx5="http://schemas.microsoft.com/office/drawing/2016/5/11/chartex" xmlns:cx6="http://schemas.microsoft.com/office/drawing/2016/5/12/chartex" xmlns:cx7="http://schemas.microsoft.com/office/drawing/2016/5/13/chartex" xmlns:cx8="http://schemas.microsoft.com/office/drawing/2016/5/14/chartex" xmlns:mc="http://schemas.openxmlformats.org/markup-compatibility/2006" xmlns:aink="http://schemas.microsoft.com/office/drawing/2016/ink" xmlns:am3d="http://schemas.microsoft.com/office/drawing/2017/model3d" xmlns:o="urn:schemas-microsoft-com:office:office" xmlns:r="http://schemas.openxmlformats.org/officeDocument/2006/relationships" xmlns:m="http://schemas.openxmlformats.org/officeDocument/2006/math" xmlns:v="urn:schemas-microsoft-com:vml" xmlns:wp14="http://schemas.microsoft.com/office/word/2010/wordprocessingDrawing" xmlns:wp="http://schemas.openxmlformats.org/drawingml/2006/wordprocessingDrawing" xmlns:w10="urn:schemas-microsoft-com:office:word" xmlns:w="http://schemas.openxmlformats.org/wordprocessingml/2006/main" xmlns:w14="http://schemas.microsoft.com/office/word/2010/wordml" xmlns:w15="http://schemas.microsoft.com/office/word/2012/wordml" xmlns:w16cid="http://schemas.microsoft.com/office/word/2016/wordml/cid" xmlns:w16se="http://schemas.microsoft.com/office/word/2015/wordml/symex" xmlns:wpg="http://schemas.microsoft.com/office/word/2010/wordprocessingGroup" xmlns:wpi="http://schemas.microsoft.com/office/word/2010/wordprocessingInk" xmlns:wne="http://schemas.microsoft.com/office/word/2006/wordml" xmlns:wps="http://schemas.microsoft.com/office/word/2010/wordprocessingShape" mc:Ignorable="w14 w15 w16se w16cid wp14">
+<w:document xmlns:wpc="http://schemas.microsoft.com/office/word/2010/wordprocessingCanvas" xmlns:cx="http://schemas.microsoft.com/office/drawing/2014/chartex" xmlns:cx1="http://schemas.microsoft.com/office/drawing/2015/9/8/chartex" xmlns:cx2="http://schemas.microsoft.com/office/drawing/2015/10/21/chartex" xmlns:cx3="http://schemas.microsoft.com/office/drawing/2016/5/9/chartex" xmlns:cx4="http://schemas.microsoft.com/office/drawing/2016/5/10/chartex" xmlns:cx5="http://schemas.microsoft.com/office/drawing/2016/5/11/chartex" xmlns:cx6="http://schemas.microsoft.com/office/drawing/2016/5/12/chartex" xmlns:cx7="http://schemas.microsoft.com/office/drawing/2016/5/13/chartex" xmlns:cx8="http://schemas.microsoft.com/office/drawing/2016/5/14/chartex" xmlns:mc="http://schemas.openxmlformats.org/markup-compatibility/2006" xmlns:aink="http://schemas.microsoft.com/office/drawing/2016/ink" xmlns:am3d="http://schemas.microsoft.com/office/drawing/2017/model3d" xmlns:o="urn:schemas-microsoft-com:office:office" xmlns:r="http://schemas.openxmlformats.org/officeDocument/2006/relationships" xmlns:m="http://schemas.openxmlformats.org/officeDocument/2006/math" xmlns:v="urn:schemas-microsoft-com:vml" xmlns:wp14="http://schemas.microsoft.com/office/word/2010/wordprocessingDrawing" xmlns:wp="http://schemas.openxmlformats.org/drawingml/2006/wordprocessingDrawing" xmlns:w10="urn:schemas-microsoft-com:office:word" xmlns:w="http://schemas.openxmlformats.org/wordprocessingml/2006/main" xmlns:w14="http://schemas.microsoft.com/office/word/2010/wordml" xmlns:w15="http://schemas.microsoft.com/office/word/2012/wordml" xmlns:w16cex="http://schemas.microsoft.com/office/word/2018/wordml/cex" xmlns:w16cid="http://schemas.microsoft.com/office/word/2016/wordml/cid" xmlns:w16="http://schemas.microsoft.com/office/word/2018/wordml" xmlns:w16se="http://schemas.microsoft.com/office/word/2015/wordml/symex" xmlns:wpg="http://schemas.microsoft.com/office/word/2010/wordprocessingGroup" xmlns:wpi="http://schemas.microsoft.com/office/word/2010/wordprocessingInk" xmlns:wne="http://schemas.microsoft.com/office/word/2006/wordml" xmlns:wps="http://schemas.microsoft.com/office/word/2010/wordprocessingShape" mc:Ignorable="w14 w15 w16se w16cid w16 w16cex wp14">
   <w:body>
     <w:p>
       <w:pPr>
@@ -14,13 +14,7 @@
         <w:rPr>
           <w:lang w:val="es-ES_tradnl"/>
         </w:rPr>
-        <w:t xml:space="preserve">Plan de pruebas </w:t>
-      </w:r>
-      <w:r>
-        <w:rPr>
-          <w:lang w:val="es-ES_tradnl"/>
-        </w:rPr>
-        <w:t>de la función “Filtrar por tipo de gasolina”</w:t>
+        <w:t>Plan de pruebas de la función “Filtrar por tipo de gasolina”</w:t>
       </w:r>
     </w:p>
     <w:p>
@@ -201,13 +195,8 @@
           </w:tcPr>
           <w:p>
             <w:r>
-              <w:t>A</w:t>
-            </w:r>
-            <w:proofErr w:type="gramStart"/>
-            <w:r>
-              <w:t>1.b</w:t>
-            </w:r>
-            <w:proofErr w:type="gramEnd"/>
+              <w:t>A1.b</w:t>
+            </w:r>
           </w:p>
         </w:tc>
         <w:tc>
@@ -348,30 +337,14 @@
           <w:b/>
           <w:u w:val="single"/>
         </w:rPr>
-        <w:t xml:space="preserve">Pruebas unitarias de </w:t>
-      </w:r>
-      <w:proofErr w:type="gramStart"/>
+        <w:t xml:space="preserve">Pruebas unitarias de las </w:t>
+      </w:r>
       <w:r>
         <w:rPr>
           <w:b/>
           <w:u w:val="single"/>
         </w:rPr>
-        <w:t xml:space="preserve">las </w:t>
-      </w:r>
-      <w:r>
-        <w:rPr>
-          <w:b/>
-          <w:u w:val="single"/>
-        </w:rPr>
-        <w:t>capa</w:t>
-      </w:r>
-      <w:proofErr w:type="gramEnd"/>
-      <w:r>
-        <w:rPr>
-          <w:b/>
-          <w:u w:val="single"/>
-        </w:rPr>
-        <w:t xml:space="preserve"> de vista</w:t>
+        <w:t>capa de vista</w:t>
       </w:r>
     </w:p>
     <w:p>
@@ -388,8 +361,6 @@
         </w:rPr>
         <w:t>-</w:t>
       </w:r>
-      <w:bookmarkStart w:id="0" w:name="_GoBack"/>
-      <w:bookmarkEnd w:id="0"/>
     </w:p>
     <w:p>
       <w:pPr>
@@ -412,7 +383,6 @@
         </w:rPr>
         <w:t xml:space="preserve">Pruebas unitarias de la capa de </w:t>
       </w:r>
-      <w:proofErr w:type="spellStart"/>
       <w:r>
         <w:rPr>
           <w:b/>
@@ -420,7 +390,6 @@
         </w:rPr>
         <w:t>presenter</w:t>
       </w:r>
-      <w:proofErr w:type="spellEnd"/>
     </w:p>
     <w:p>
       <w:pPr>
@@ -436,14 +405,12 @@
         </w:rPr>
         <w:t xml:space="preserve">Método </w:t>
       </w:r>
-      <w:proofErr w:type="spellStart"/>
       <w:r>
         <w:rPr>
           <w:bCs/>
         </w:rPr>
         <w:t>filtraGasolinerasTipoCombustible</w:t>
       </w:r>
-      <w:proofErr w:type="spellEnd"/>
       <w:r>
         <w:rPr>
           <w:bCs/>
@@ -538,13 +505,8 @@
           </w:tcPr>
           <w:p>
             <w:r>
-              <w:t xml:space="preserve">Diesel, Lista </w:t>
-            </w:r>
-            <w:proofErr w:type="spellStart"/>
-            <w:r>
-              <w:t>vacia</w:t>
-            </w:r>
-            <w:proofErr w:type="spellEnd"/>
+              <w:t>Diesel, Lista vacia</w:t>
+            </w:r>
           </w:p>
         </w:tc>
         <w:tc>
@@ -603,13 +565,8 @@
               <w:jc w:val="both"/>
             </w:pPr>
             <w:r>
-              <w:t xml:space="preserve">Lista </w:t>
-            </w:r>
-            <w:proofErr w:type="spellStart"/>
-            <w:r>
-              <w:t>vacia</w:t>
-            </w:r>
-            <w:proofErr w:type="spellEnd"/>
+              <w:t>Lista vacia</w:t>
+            </w:r>
           </w:p>
         </w:tc>
       </w:tr>
@@ -771,7 +728,6 @@
         </w:rPr>
         <w:t xml:space="preserve">Método </w:t>
       </w:r>
-      <w:proofErr w:type="spellStart"/>
       <w:r>
         <w:rPr>
           <w:bCs/>
@@ -779,7 +735,6 @@
         </w:rPr>
         <w:t>tiposGasolina</w:t>
       </w:r>
-      <w:proofErr w:type="spellEnd"/>
       <w:r>
         <w:rPr>
           <w:bCs/>
@@ -884,7 +839,7 @@
           </w:tcPr>
           <w:p>
             <w:r>
-              <w:t>Diesel Gasolina 95</w:t>
+              <w:t>Diesel Gasolina95</w:t>
             </w:r>
           </w:p>
         </w:tc>
@@ -954,15 +909,7 @@
           </w:tcPr>
           <w:p>
             <w:r>
-              <w:t xml:space="preserve">Gasolinera solo con </w:t>
-            </w:r>
-            <w:proofErr w:type="spellStart"/>
-            <w:r>
-              <w:t>ipo</w:t>
-            </w:r>
-            <w:proofErr w:type="spellEnd"/>
-            <w:r>
-              <w:t xml:space="preserve"> Gasolina 95</w:t>
+              <w:t>Gasolinera solo con ipo Gasolina 95</w:t>
             </w:r>
           </w:p>
         </w:tc>
@@ -972,7 +919,7 @@
           </w:tcPr>
           <w:p>
             <w:r>
-              <w:t>Gasolina 95</w:t>
+              <w:t>Gasolina95</w:t>
             </w:r>
           </w:p>
         </w:tc>
@@ -1038,7 +985,7 @@
 </file>
 
 <file path=word/numbering.xml><?xml version="1.0" encoding="utf-8"?>
-<w:numbering xmlns:wpc="http://schemas.microsoft.com/office/word/2010/wordprocessingCanvas" xmlns:cx="http://schemas.microsoft.com/office/drawing/2014/chartex" xmlns:cx1="http://schemas.microsoft.com/office/drawing/2015/9/8/chartex" xmlns:cx2="http://schemas.microsoft.com/office/drawing/2015/10/21/chartex" xmlns:cx3="http://schemas.microsoft.com/office/drawing/2016/5/9/chartex" xmlns:cx4="http://schemas.microsoft.com/office/drawing/2016/5/10/chartex" xmlns:cx5="http://schemas.microsoft.com/office/drawing/2016/5/11/chartex" xmlns:cx6="http://schemas.microsoft.com/office/drawing/2016/5/12/chartex" xmlns:cx7="http://schemas.microsoft.com/office/drawing/2016/5/13/chartex" xmlns:cx8="http://schemas.microsoft.com/office/drawing/2016/5/14/chartex" xmlns:mc="http://schemas.openxmlformats.org/markup-compatibility/2006" xmlns:aink="http://schemas.microsoft.com/office/drawing/2016/ink" xmlns:am3d="http://schemas.microsoft.com/office/drawing/2017/model3d" xmlns:o="urn:schemas-microsoft-com:office:office" xmlns:r="http://schemas.openxmlformats.org/officeDocument/2006/relationships" xmlns:m="http://schemas.openxmlformats.org/officeDocument/2006/math" xmlns:v="urn:schemas-microsoft-com:vml" xmlns:wp14="http://schemas.microsoft.com/office/word/2010/wordprocessingDrawing" xmlns:wp="http://schemas.openxmlformats.org/drawingml/2006/wordprocessingDrawing" xmlns:w10="urn:schemas-microsoft-com:office:word" xmlns:w="http://schemas.openxmlformats.org/wordprocessingml/2006/main" xmlns:w14="http://schemas.microsoft.com/office/word/2010/wordml" xmlns:w15="http://schemas.microsoft.com/office/word/2012/wordml" xmlns:w16cid="http://schemas.microsoft.com/office/word/2016/wordml/cid" xmlns:w16se="http://schemas.microsoft.com/office/word/2015/wordml/symex" xmlns:wpg="http://schemas.microsoft.com/office/word/2010/wordprocessingGroup" xmlns:wpi="http://schemas.microsoft.com/office/word/2010/wordprocessingInk" xmlns:wne="http://schemas.microsoft.com/office/word/2006/wordml" xmlns:wps="http://schemas.microsoft.com/office/word/2010/wordprocessingShape" mc:Ignorable="w14 w15 w16se w16cid wp14">
+<w:numbering xmlns:wpc="http://schemas.microsoft.com/office/word/2010/wordprocessingCanvas" xmlns:cx="http://schemas.microsoft.com/office/drawing/2014/chartex" xmlns:cx1="http://schemas.microsoft.com/office/drawing/2015/9/8/chartex" xmlns:cx2="http://schemas.microsoft.com/office/drawing/2015/10/21/chartex" xmlns:cx3="http://schemas.microsoft.com/office/drawing/2016/5/9/chartex" xmlns:cx4="http://schemas.microsoft.com/office/drawing/2016/5/10/chartex" xmlns:cx5="http://schemas.microsoft.com/office/drawing/2016/5/11/chartex" xmlns:cx6="http://schemas.microsoft.com/office/drawing/2016/5/12/chartex" xmlns:cx7="http://schemas.microsoft.com/office/drawing/2016/5/13/chartex" xmlns:cx8="http://schemas.microsoft.com/office/drawing/2016/5/14/chartex" xmlns:mc="http://schemas.openxmlformats.org/markup-compatibility/2006" xmlns:aink="http://schemas.microsoft.com/office/drawing/2016/ink" xmlns:am3d="http://schemas.microsoft.com/office/drawing/2017/model3d" xmlns:o="urn:schemas-microsoft-com:office:office" xmlns:r="http://schemas.openxmlformats.org/officeDocument/2006/relationships" xmlns:m="http://schemas.openxmlformats.org/officeDocument/2006/math" xmlns:v="urn:schemas-microsoft-com:vml" xmlns:wp14="http://schemas.microsoft.com/office/word/2010/wordprocessingDrawing" xmlns:wp="http://schemas.openxmlformats.org/drawingml/2006/wordprocessingDrawing" xmlns:w10="urn:schemas-microsoft-com:office:word" xmlns:w="http://schemas.openxmlformats.org/wordprocessingml/2006/main" xmlns:w14="http://schemas.microsoft.com/office/word/2010/wordml" xmlns:w15="http://schemas.microsoft.com/office/word/2012/wordml" xmlns:w16cex="http://schemas.microsoft.com/office/word/2018/wordml/cex" xmlns:w16cid="http://schemas.microsoft.com/office/word/2016/wordml/cid" xmlns:w16="http://schemas.microsoft.com/office/word/2018/wordml" xmlns:w16se="http://schemas.microsoft.com/office/word/2015/wordml/symex" xmlns:wpg="http://schemas.microsoft.com/office/word/2010/wordprocessingGroup" xmlns:wpi="http://schemas.microsoft.com/office/word/2010/wordprocessingInk" xmlns:wne="http://schemas.microsoft.com/office/word/2006/wordml" xmlns:wps="http://schemas.microsoft.com/office/word/2010/wordprocessingShape" mc:Ignorable="w14 w15 w16se w16cid w16 w16cex wp14">
   <w:abstractNum w:abstractNumId="0" w15:restartNumberingAfterBreak="0">
     <w:nsid w:val="58672823"/>
     <w:multiLevelType w:val="hybridMultilevel"/>
@@ -1251,7 +1198,7 @@
 </file>
 
 <file path=word/styles.xml><?xml version="1.0" encoding="utf-8"?>
-<w:styles xmlns:mc="http://schemas.openxmlformats.org/markup-compatibility/2006" xmlns:r="http://schemas.openxmlformats.org/officeDocument/2006/relationships" xmlns:w="http://schemas.openxmlformats.org/wordprocessingml/2006/main" xmlns:w14="http://schemas.microsoft.com/office/word/2010/wordml" xmlns:w15="http://schemas.microsoft.com/office/word/2012/wordml" xmlns:w16cid="http://schemas.microsoft.com/office/word/2016/wordml/cid" xmlns:w16se="http://schemas.microsoft.com/office/word/2015/wordml/symex" mc:Ignorable="w14 w15 w16se w16cid">
+<w:styles xmlns:mc="http://schemas.openxmlformats.org/markup-compatibility/2006" xmlns:r="http://schemas.openxmlformats.org/officeDocument/2006/relationships" xmlns:w="http://schemas.openxmlformats.org/wordprocessingml/2006/main" xmlns:w14="http://schemas.microsoft.com/office/word/2010/wordml" xmlns:w15="http://schemas.microsoft.com/office/word/2012/wordml" xmlns:w16cex="http://schemas.microsoft.com/office/word/2018/wordml/cex" xmlns:w16cid="http://schemas.microsoft.com/office/word/2016/wordml/cid" xmlns:w16="http://schemas.microsoft.com/office/word/2018/wordml" xmlns:w16se="http://schemas.microsoft.com/office/word/2015/wordml/symex" mc:Ignorable="w14 w15 w16se w16cid w16 w16cex">
   <w:docDefaults>
     <w:rPrDefault>
       <w:rPr>
@@ -1267,7 +1214,7 @@
       </w:pPr>
     </w:pPrDefault>
   </w:docDefaults>
-  <w:latentStyles w:defLockedState="0" w:defUIPriority="99" w:defSemiHidden="0" w:defUnhideWhenUsed="0" w:defQFormat="0" w:count="377">
+  <w:latentStyles w:defLockedState="0" w:defUIPriority="99" w:defSemiHidden="0" w:defUnhideWhenUsed="0" w:defQFormat="0" w:count="376">
     <w:lsdException w:name="Normal" w:uiPriority="0" w:qFormat="1"/>
     <w:lsdException w:name="heading 1" w:uiPriority="9" w:qFormat="1"/>
     <w:lsdException w:name="heading 2" w:semiHidden="1" w:uiPriority="9" w:unhideWhenUsed="1" w:qFormat="1"/>
@@ -1644,7 +1591,6 @@
     <w:lsdException w:name="Hashtag" w:semiHidden="1" w:unhideWhenUsed="1"/>
     <w:lsdException w:name="Unresolved Mention" w:semiHidden="1" w:unhideWhenUsed="1"/>
     <w:lsdException w:name="Smart Link" w:semiHidden="1" w:unhideWhenUsed="1"/>
-    <w:lsdException w:name="Smart Link Error" w:semiHidden="1" w:unhideWhenUsed="1"/>
   </w:latentStyles>
   <w:style w:type="paragraph" w:default="1" w:styleId="Normal">
     <w:name w:val="Normal"/>

</xml_diff>